<commit_message>
updated research template doc
</commit_message>
<xml_diff>
--- a/Paper/Research Paper.docx
+++ b/Paper/Research Paper.docx
@@ -10,43 +10,197 @@
         <w:t>Report Template</w:t>
       </w:r>
     </w:p>
+    <w:tbl>
+      <w:tblPr>
+        <w:tblStyle w:val="TableGrid"/>
+        <w:tblW w:w="0" w:type="auto"/>
+        <w:tblLook w:val="04A0" w:firstRow="1" w:lastRow="0" w:firstColumn="1" w:lastColumn="0" w:noHBand="0" w:noVBand="1"/>
+      </w:tblPr>
+      <w:tblGrid>
+        <w:gridCol w:w="4675"/>
+        <w:gridCol w:w="4675"/>
+      </w:tblGrid>
+      <w:tr>
+        <w:tc>
+          <w:tcPr>
+            <w:tcW w:w="4675" w:type="dxa"/>
+          </w:tcPr>
+          <w:p>
+            <w:r>
+              <w:t>Date</w:t>
+            </w:r>
+          </w:p>
+        </w:tc>
+        <w:tc>
+          <w:tcPr>
+            <w:tcW w:w="4675" w:type="dxa"/>
+          </w:tcPr>
+          <w:p>
+            <w:r>
+              <w:t>Change log</w:t>
+            </w:r>
+          </w:p>
+        </w:tc>
+      </w:tr>
+      <w:tr>
+        <w:tc>
+          <w:tcPr>
+            <w:tcW w:w="4675" w:type="dxa"/>
+          </w:tcPr>
+          <w:p>
+            <w:r>
+              <w:t>Nov 16 2020</w:t>
+            </w:r>
+          </w:p>
+        </w:tc>
+        <w:tc>
+          <w:tcPr>
+            <w:tcW w:w="4675" w:type="dxa"/>
+          </w:tcPr>
+          <w:p>
+            <w:pPr>
+              <w:pStyle w:val="ListParagraph"/>
+              <w:numPr>
+                <w:ilvl w:val="0"/>
+                <w:numId w:val="3"/>
+              </w:numPr>
+            </w:pPr>
+            <w:r>
+              <w:t xml:space="preserve">Format to fit </w:t>
+            </w:r>
+            <w:proofErr w:type="spellStart"/>
+            <w:r>
+              <w:t>RProjC</w:t>
+            </w:r>
+            <w:proofErr w:type="spellEnd"/>
+            <w:r>
+              <w:t xml:space="preserve"> report format</w:t>
+            </w:r>
+          </w:p>
+        </w:tc>
+      </w:tr>
+      <w:tr>
+        <w:tc>
+          <w:tcPr>
+            <w:tcW w:w="4675" w:type="dxa"/>
+          </w:tcPr>
+          <w:p/>
+        </w:tc>
+        <w:tc>
+          <w:tcPr>
+            <w:tcW w:w="4675" w:type="dxa"/>
+          </w:tcPr>
+          <w:p/>
+        </w:tc>
+      </w:tr>
+      <w:tr>
+        <w:tc>
+          <w:tcPr>
+            <w:tcW w:w="4675" w:type="dxa"/>
+          </w:tcPr>
+          <w:p/>
+        </w:tc>
+        <w:tc>
+          <w:tcPr>
+            <w:tcW w:w="4675" w:type="dxa"/>
+          </w:tcPr>
+          <w:p/>
+        </w:tc>
+      </w:tr>
+      <w:tr>
+        <w:tc>
+          <w:tcPr>
+            <w:tcW w:w="4675" w:type="dxa"/>
+          </w:tcPr>
+          <w:p/>
+        </w:tc>
+        <w:tc>
+          <w:tcPr>
+            <w:tcW w:w="4675" w:type="dxa"/>
+          </w:tcPr>
+          <w:p/>
+        </w:tc>
+      </w:tr>
+      <w:tr>
+        <w:tc>
+          <w:tcPr>
+            <w:tcW w:w="4675" w:type="dxa"/>
+          </w:tcPr>
+          <w:p/>
+        </w:tc>
+        <w:tc>
+          <w:tcPr>
+            <w:tcW w:w="4675" w:type="dxa"/>
+          </w:tcPr>
+          <w:p/>
+        </w:tc>
+      </w:tr>
+    </w:tbl>
+    <w:p>
+      <w:r>
+        <w:t xml:space="preserve"> </w:t>
+      </w:r>
+    </w:p>
+    <w:p>
+      <w:r>
+        <w:t xml:space="preserve">Title: </w:t>
+      </w:r>
+      <w:r>
+        <w:t>*</w:t>
+      </w:r>
+      <w:r>
+        <w:t>Distributed Clustering Protocol for Vehicular Networks</w:t>
+      </w:r>
+    </w:p>
+    <w:p>
+      <w:r>
+        <w:t>Author: Elizabeth Ondula</w:t>
+      </w:r>
+    </w:p>
+    <w:p>
+      <w:r>
+        <w:t>Mentor: Hang</w:t>
+      </w:r>
+    </w:p>
     <w:p/>
     <w:p>
       <w:r>
-        <w:t xml:space="preserve">Title: </w:t>
-      </w:r>
-      <w:r>
-        <w:t>*</w:t>
-      </w:r>
-      <w:r>
-        <w:t>Distributed Clustering Protocol for Vehicular Networks</w:t>
-      </w:r>
-    </w:p>
-    <w:p>
-      <w:r>
-        <w:t>Author: Elizabeth Ondula</w:t>
-      </w:r>
-    </w:p>
-    <w:p>
-      <w:r>
-        <w:t>Mentor: Hang</w:t>
+        <w:t xml:space="preserve">Context: </w:t>
+      </w:r>
+      <w:r>
+        <w:t>Vehicular Ad-hoc Networks, Road Safety</w:t>
       </w:r>
     </w:p>
     <w:p/>
     <w:p>
-      <w:r>
-        <w:t xml:space="preserve">Research </w:t>
-      </w:r>
-      <w:r>
-        <w:t>Methodology</w:t>
-      </w:r>
-      <w:r>
-        <w:t xml:space="preserve"> (Template)</w:t>
-      </w:r>
-    </w:p>
-    <w:p/>
-    <w:p>
-      <w:pPr>
+      <w:pPr>
+        <w:rPr>
+          <w:b/>
+          <w:bCs/>
+        </w:rPr>
+      </w:pPr>
+      <w:r>
+        <w:rPr>
+          <w:b/>
+          <w:bCs/>
+        </w:rPr>
+        <w:t>1</w:t>
+      </w:r>
+      <w:r>
+        <w:rPr>
+          <w:b/>
+          <w:bCs/>
+        </w:rPr>
+        <w:t>. INTRODUCTON</w:t>
+      </w:r>
+    </w:p>
+    <w:p>
+      <w:pPr>
+        <w:pStyle w:val="ListParagraph"/>
+        <w:numPr>
+          <w:ilvl w:val="0"/>
+          <w:numId w:val="3"/>
+        </w:numPr>
         <w:rPr>
           <w:b/>
           <w:bCs/>
@@ -64,26 +218,72 @@
           <w:b/>
           <w:bCs/>
         </w:rPr>
-        <w:t>:</w:t>
-      </w:r>
-    </w:p>
-    <w:p/>
-    <w:p>
-      <w:pPr>
-        <w:rPr>
-          <w:b/>
-          <w:bCs/>
-        </w:rPr>
-      </w:pPr>
-      <w:r>
-        <w:rPr>
-          <w:b/>
-          <w:bCs/>
-        </w:rPr>
-        <w:t>Background:</w:t>
-      </w:r>
-    </w:p>
-    <w:p/>
+        <w:t xml:space="preserve"> </w:t>
+      </w:r>
+    </w:p>
+    <w:p>
+      <w:pPr>
+        <w:pStyle w:val="ListParagraph"/>
+        <w:numPr>
+          <w:ilvl w:val="0"/>
+          <w:numId w:val="3"/>
+        </w:numPr>
+        <w:rPr>
+          <w:b/>
+          <w:bCs/>
+        </w:rPr>
+      </w:pPr>
+      <w:r>
+        <w:rPr>
+          <w:b/>
+          <w:bCs/>
+        </w:rPr>
+        <w:t>Scenario</w:t>
+      </w:r>
+    </w:p>
+    <w:p>
+      <w:pPr>
+        <w:pStyle w:val="ListParagraph"/>
+        <w:numPr>
+          <w:ilvl w:val="0"/>
+          <w:numId w:val="3"/>
+        </w:numPr>
+        <w:rPr>
+          <w:b/>
+          <w:bCs/>
+        </w:rPr>
+      </w:pPr>
+      <w:r>
+        <w:rPr>
+          <w:b/>
+          <w:bCs/>
+        </w:rPr>
+        <w:t>Goal</w:t>
+      </w:r>
+    </w:p>
+    <w:p>
+      <w:pPr>
+        <w:rPr>
+          <w:b/>
+          <w:bCs/>
+        </w:rPr>
+      </w:pPr>
+    </w:p>
+    <w:p>
+      <w:pPr>
+        <w:rPr>
+          <w:b/>
+          <w:bCs/>
+        </w:rPr>
+      </w:pPr>
+      <w:r>
+        <w:rPr>
+          <w:b/>
+          <w:bCs/>
+        </w:rPr>
+        <w:t>2. RELATED WORKS</w:t>
+      </w:r>
+    </w:p>
     <w:p>
       <w:pPr>
         <w:pStyle w:val="ListParagraph"/>
@@ -93,7 +293,13 @@
         </w:numPr>
       </w:pPr>
       <w:r>
-        <w:t>Clustering protocols (algorithms)</w:t>
+        <w:t xml:space="preserve">Clustering protocols </w:t>
+      </w:r>
+      <w:r>
+        <w:t xml:space="preserve">vs </w:t>
+      </w:r>
+      <w:r>
+        <w:t>Clustering Algorithms</w:t>
       </w:r>
     </w:p>
     <w:p>
@@ -120,40 +326,50 @@
         </w:numPr>
       </w:pPr>
       <w:r>
-        <w:t xml:space="preserve">Consensus </w:t>
-      </w:r>
-      <w:r>
-        <w:t>Protocols</w:t>
-      </w:r>
-    </w:p>
-    <w:p>
-      <w:pPr>
-        <w:pStyle w:val="ListParagraph"/>
-      </w:pPr>
-    </w:p>
-    <w:p>
-      <w:pPr>
-        <w:rPr>
-          <w:b/>
-          <w:bCs/>
-        </w:rPr>
-      </w:pPr>
-      <w:r>
-        <w:rPr>
-          <w:b/>
-          <w:bCs/>
-        </w:rPr>
-        <w:t>Related Works:</w:t>
-      </w:r>
-    </w:p>
-    <w:p>
-      <w:pPr>
-        <w:rPr>
-          <w:b/>
-          <w:bCs/>
-        </w:rPr>
-      </w:pPr>
-    </w:p>
+        <w:t>VANETs vs MANETS vs Autonomous Vehicles</w:t>
+      </w:r>
+    </w:p>
+    <w:p>
+      <w:pPr>
+        <w:pStyle w:val="ListParagraph"/>
+        <w:numPr>
+          <w:ilvl w:val="0"/>
+          <w:numId w:val="1"/>
+        </w:numPr>
+      </w:pPr>
+      <w:r>
+        <w:t>Driving education</w:t>
+      </w:r>
+    </w:p>
+    <w:p>
+      <w:pPr>
+        <w:pStyle w:val="ListParagraph"/>
+        <w:ind w:left="1440"/>
+      </w:pPr>
+    </w:p>
+    <w:p>
+      <w:pPr>
+        <w:rPr>
+          <w:b/>
+          <w:bCs/>
+        </w:rPr>
+      </w:pPr>
+      <w:r>
+        <w:rPr>
+          <w:b/>
+          <w:bCs/>
+        </w:rPr>
+        <w:t>3. RESEARCH GOALS</w:t>
+      </w:r>
+      <w:r>
+        <w:rPr>
+          <w:b/>
+          <w:bCs/>
+        </w:rPr>
+        <w:t>:</w:t>
+      </w:r>
+    </w:p>
+    <w:p/>
     <w:p>
       <w:pPr>
         <w:pStyle w:val="ListParagraph"/>
@@ -163,9 +379,103 @@
         </w:numPr>
       </w:pPr>
       <w:r>
-        <w:t>Application</w:t>
-      </w:r>
-      <w:r>
+        <w:t>Problems and Challenges</w:t>
+      </w:r>
+    </w:p>
+    <w:p>
+      <w:pPr>
+        <w:pStyle w:val="ListParagraph"/>
+        <w:numPr>
+          <w:ilvl w:val="0"/>
+          <w:numId w:val="2"/>
+        </w:numPr>
+      </w:pPr>
+      <w:r>
+        <w:t xml:space="preserve">Idea </w:t>
+      </w:r>
+      <w:r>
+        <w:t xml:space="preserve">Formulation </w:t>
+      </w:r>
+      <w:r>
+        <w:t>(Clustering)</w:t>
+      </w:r>
+    </w:p>
+    <w:p>
+      <w:pPr>
+        <w:pStyle w:val="ListParagraph"/>
+        <w:numPr>
+          <w:ilvl w:val="0"/>
+          <w:numId w:val="2"/>
+        </w:numPr>
+      </w:pPr>
+      <w:r>
+        <w:t>Questions</w:t>
+      </w:r>
+    </w:p>
+    <w:p>
+      <w:pPr>
+        <w:pStyle w:val="ListParagraph"/>
+      </w:pPr>
+    </w:p>
+    <w:p>
+      <w:pPr>
+        <w:rPr>
+          <w:b/>
+          <w:bCs/>
+        </w:rPr>
+      </w:pPr>
+      <w:r>
+        <w:rPr>
+          <w:b/>
+          <w:bCs/>
+        </w:rPr>
+        <w:t>4. DISCUSSION</w:t>
+      </w:r>
+    </w:p>
+    <w:p>
+      <w:pPr>
+        <w:pStyle w:val="ListParagraph"/>
+        <w:numPr>
+          <w:ilvl w:val="0"/>
+          <w:numId w:val="4"/>
+        </w:numPr>
+        <w:rPr>
+          <w:b/>
+          <w:bCs/>
+        </w:rPr>
+      </w:pPr>
+      <w:r>
+        <w:rPr>
+          <w:b/>
+          <w:bCs/>
+        </w:rPr>
+        <w:t>Research Approach</w:t>
+      </w:r>
+    </w:p>
+    <w:p>
+      <w:pPr>
+        <w:pStyle w:val="ListParagraph"/>
+        <w:numPr>
+          <w:ilvl w:val="0"/>
+          <w:numId w:val="4"/>
+        </w:numPr>
+        <w:rPr>
+          <w:b/>
+          <w:bCs/>
+        </w:rPr>
+      </w:pPr>
+      <w:r>
+        <w:rPr>
+          <w:b/>
+          <w:bCs/>
+        </w:rPr>
+        <w:t>Data Collection</w:t>
+      </w:r>
+      <w:r>
+        <w:rPr>
+          <w:b/>
+          <w:bCs/>
+        </w:rPr>
         <w:t>:</w:t>
       </w:r>
     </w:p>
@@ -178,7 +488,67 @@
         </w:numPr>
       </w:pPr>
       <w:r>
-        <w:t>Augmented Vehicle Reality (AVR)</w:t>
+        <w:t>Tools</w:t>
+      </w:r>
+      <w:r>
+        <w:t xml:space="preserve"> used</w:t>
+      </w:r>
+    </w:p>
+    <w:p>
+      <w:pPr>
+        <w:pStyle w:val="ListParagraph"/>
+        <w:numPr>
+          <w:ilvl w:val="2"/>
+          <w:numId w:val="2"/>
+        </w:numPr>
+      </w:pPr>
+      <w:r>
+        <w:t>CARLA</w:t>
+      </w:r>
+    </w:p>
+    <w:p>
+      <w:pPr>
+        <w:pStyle w:val="ListParagraph"/>
+        <w:numPr>
+          <w:ilvl w:val="2"/>
+          <w:numId w:val="2"/>
+        </w:numPr>
+      </w:pPr>
+      <w:proofErr w:type="spellStart"/>
+      <w:r>
+        <w:t>AutoCast</w:t>
+      </w:r>
+      <w:proofErr w:type="spellEnd"/>
+    </w:p>
+    <w:p>
+      <w:pPr>
+        <w:pStyle w:val="ListParagraph"/>
+        <w:numPr>
+          <w:ilvl w:val="2"/>
+          <w:numId w:val="2"/>
+        </w:numPr>
+      </w:pPr>
+      <w:r>
+        <w:t xml:space="preserve">MQTT </w:t>
+      </w:r>
+    </w:p>
+    <w:p>
+      <w:pPr>
+        <w:pStyle w:val="ListParagraph"/>
+        <w:numPr>
+          <w:ilvl w:val="0"/>
+          <w:numId w:val="2"/>
+        </w:numPr>
+      </w:pPr>
+      <w:r>
+        <w:rPr>
+          <w:b/>
+          <w:bCs/>
+        </w:rPr>
+        <w:t>Experiment</w:t>
+      </w:r>
+      <w:r>
+        <w:t>:</w:t>
       </w:r>
     </w:p>
     <w:p>
@@ -190,10 +560,7 @@
         </w:numPr>
       </w:pPr>
       <w:r>
-        <w:t>VANETS</w:t>
-      </w:r>
-      <w:r>
-        <w:t xml:space="preserve"> (Vehicular Ad-hoc Networks)</w:t>
+        <w:t>Environment (Remote CARLA)</w:t>
       </w:r>
     </w:p>
     <w:p>
@@ -205,31 +572,70 @@
         </w:numPr>
       </w:pPr>
       <w:r>
-        <w:t>Cooperative downloading</w:t>
-      </w:r>
-    </w:p>
-    <w:p>
-      <w:pPr>
-        <w:pStyle w:val="ListParagraph"/>
-        <w:ind w:left="1440"/>
-      </w:pPr>
-    </w:p>
-    <w:p>
-      <w:pPr>
-        <w:rPr>
-          <w:b/>
-          <w:bCs/>
-        </w:rPr>
-      </w:pPr>
-      <w:r>
-        <w:rPr>
-          <w:b/>
-          <w:bCs/>
-        </w:rPr>
-        <w:t>Research question:</w:t>
+        <w:t>Simulator</w:t>
+      </w:r>
+    </w:p>
+    <w:p>
+      <w:pPr>
+        <w:pStyle w:val="ListParagraph"/>
+        <w:numPr>
+          <w:ilvl w:val="1"/>
+          <w:numId w:val="2"/>
+        </w:numPr>
+      </w:pPr>
+      <w:r>
+        <w:t>Clustering module</w:t>
       </w:r>
     </w:p>
     <w:p/>
+    <w:p>
+      <w:pPr>
+        <w:pStyle w:val="ListParagraph"/>
+        <w:numPr>
+          <w:ilvl w:val="1"/>
+          <w:numId w:val="2"/>
+        </w:numPr>
+      </w:pPr>
+      <w:r>
+        <w:rPr>
+          <w:b/>
+          <w:bCs/>
+        </w:rPr>
+        <w:lastRenderedPageBreak/>
+        <w:t xml:space="preserve">Clustering </w:t>
+      </w:r>
+      <w:r>
+        <w:rPr>
+          <w:b/>
+          <w:bCs/>
+        </w:rPr>
+        <w:t xml:space="preserve">Protocol  </w:t>
+      </w:r>
+    </w:p>
+    <w:p>
+      <w:pPr>
+        <w:pStyle w:val="ListParagraph"/>
+        <w:numPr>
+          <w:ilvl w:val="1"/>
+          <w:numId w:val="2"/>
+        </w:numPr>
+      </w:pPr>
+      <w:r>
+        <w:t>Results</w:t>
+      </w:r>
+    </w:p>
+    <w:p>
+      <w:pPr>
+        <w:pStyle w:val="ListParagraph"/>
+        <w:numPr>
+          <w:ilvl w:val="1"/>
+          <w:numId w:val="2"/>
+        </w:numPr>
+      </w:pPr>
+      <w:r>
+        <w:t>Analysis</w:t>
+      </w:r>
+    </w:p>
     <w:p>
       <w:pPr>
         <w:pStyle w:val="ListParagraph"/>
@@ -238,576 +644,23 @@
           <w:numId w:val="2"/>
         </w:numPr>
       </w:pPr>
-      <w:r>
-        <w:t>Problems and Challenges</w:t>
-      </w:r>
-    </w:p>
-    <w:p>
-      <w:pPr>
-        <w:pStyle w:val="ListParagraph"/>
-        <w:numPr>
-          <w:ilvl w:val="0"/>
-          <w:numId w:val="2"/>
-        </w:numPr>
-      </w:pPr>
-      <w:r>
-        <w:t xml:space="preserve">Idea </w:t>
-      </w:r>
-      <w:r>
-        <w:t xml:space="preserve">Formulation </w:t>
-      </w:r>
-      <w:r>
-        <w:t>(Clustering)</w:t>
-      </w:r>
-    </w:p>
-    <w:p>
-      <w:pPr>
-        <w:pStyle w:val="ListParagraph"/>
-        <w:numPr>
-          <w:ilvl w:val="0"/>
-          <w:numId w:val="2"/>
-        </w:numPr>
-      </w:pPr>
-      <w:r>
-        <w:t>Questions</w:t>
-      </w:r>
-    </w:p>
-    <w:p>
-      <w:pPr>
-        <w:pStyle w:val="ListParagraph"/>
-      </w:pPr>
-    </w:p>
-    <w:p>
-      <w:pPr>
-        <w:rPr>
-          <w:b/>
-          <w:bCs/>
-        </w:rPr>
-      </w:pPr>
-      <w:r>
-        <w:rPr>
-          <w:b/>
-          <w:bCs/>
-        </w:rPr>
-        <w:t>Software</w:t>
-      </w:r>
-      <w:r>
-        <w:rPr>
-          <w:b/>
-          <w:bCs/>
-        </w:rPr>
-        <w:t>/Game</w:t>
-      </w:r>
-      <w:r>
-        <w:rPr>
-          <w:b/>
-          <w:bCs/>
-        </w:rPr>
-        <w:t xml:space="preserve"> Prototype Design:</w:t>
-      </w:r>
-    </w:p>
-    <w:p>
-      <w:pPr>
-        <w:pStyle w:val="ListParagraph"/>
-        <w:numPr>
-          <w:ilvl w:val="0"/>
-          <w:numId w:val="2"/>
-        </w:numPr>
-      </w:pPr>
-      <w:r>
-        <w:t>Tools</w:t>
-      </w:r>
-    </w:p>
-    <w:p>
-      <w:pPr>
-        <w:pStyle w:val="ListParagraph"/>
-        <w:numPr>
-          <w:ilvl w:val="1"/>
-          <w:numId w:val="2"/>
-        </w:numPr>
-      </w:pPr>
-      <w:r>
-        <w:t>Programming Language:</w:t>
-      </w:r>
-      <w:r>
-        <w:t xml:space="preserve"> Python</w:t>
-      </w:r>
-    </w:p>
-    <w:p>
-      <w:pPr>
-        <w:pStyle w:val="ListParagraph"/>
-        <w:numPr>
-          <w:ilvl w:val="1"/>
-          <w:numId w:val="2"/>
-        </w:numPr>
-      </w:pPr>
-      <w:r>
-        <w:t>Operating System</w:t>
-      </w:r>
-      <w:r>
-        <w:t>: Ubuntu</w:t>
-      </w:r>
-    </w:p>
-    <w:p>
-      <w:pPr>
-        <w:pStyle w:val="ListParagraph"/>
-        <w:numPr>
-          <w:ilvl w:val="1"/>
-          <w:numId w:val="2"/>
-        </w:numPr>
-      </w:pPr>
-      <w:r>
-        <w:t>Hardware</w:t>
-      </w:r>
-      <w:r>
-        <w:t xml:space="preserve">: GPU Machine + Raspberry Pi </w:t>
-      </w:r>
-    </w:p>
-    <w:p>
-      <w:pPr>
-        <w:pStyle w:val="ListParagraph"/>
-        <w:numPr>
-          <w:ilvl w:val="1"/>
-          <w:numId w:val="2"/>
-        </w:numPr>
-      </w:pPr>
-      <w:r>
-        <w:t>Software</w:t>
-      </w:r>
-      <w:r>
-        <w:t xml:space="preserve">: </w:t>
-      </w:r>
-      <w:proofErr w:type="spellStart"/>
-      <w:r>
-        <w:t>AutoDisCord</w:t>
-      </w:r>
-      <w:proofErr w:type="spellEnd"/>
-      <w:r>
-        <w:t>, CARLA, NS-3</w:t>
-      </w:r>
-    </w:p>
-    <w:p>
-      <w:pPr>
-        <w:pStyle w:val="ListParagraph"/>
-        <w:numPr>
-          <w:ilvl w:val="0"/>
-          <w:numId w:val="2"/>
-        </w:numPr>
-      </w:pPr>
-      <w:r>
-        <w:t>Usage</w:t>
-      </w:r>
-    </w:p>
-    <w:p>
-      <w:pPr>
-        <w:pStyle w:val="ListParagraph"/>
-        <w:numPr>
-          <w:ilvl w:val="0"/>
-          <w:numId w:val="2"/>
-        </w:numPr>
-      </w:pPr>
-      <w:r>
-        <w:t>Components</w:t>
-      </w:r>
-    </w:p>
-    <w:p>
-      <w:pPr>
-        <w:pStyle w:val="ListParagraph"/>
-        <w:numPr>
-          <w:ilvl w:val="1"/>
-          <w:numId w:val="2"/>
-        </w:numPr>
-      </w:pPr>
-      <w:r>
-        <w:t>Generator</w:t>
-      </w:r>
-    </w:p>
-    <w:p>
-      <w:pPr>
-        <w:pStyle w:val="ListParagraph"/>
-        <w:numPr>
-          <w:ilvl w:val="1"/>
-          <w:numId w:val="2"/>
-        </w:numPr>
-      </w:pPr>
-      <w:r>
-        <w:t>Cooperative Perception Engine</w:t>
-      </w:r>
-    </w:p>
-    <w:p>
-      <w:pPr>
-        <w:pStyle w:val="ListParagraph"/>
-        <w:numPr>
-          <w:ilvl w:val="1"/>
-          <w:numId w:val="2"/>
-        </w:numPr>
-      </w:pPr>
-      <w:r>
-        <w:t>*Car Agents</w:t>
-      </w:r>
-    </w:p>
-    <w:p>
-      <w:pPr>
-        <w:pStyle w:val="ListParagraph"/>
-        <w:numPr>
-          <w:ilvl w:val="1"/>
-          <w:numId w:val="2"/>
-        </w:numPr>
-      </w:pPr>
-      <w:r>
-        <w:t>Edge devices</w:t>
-      </w:r>
-    </w:p>
-    <w:p>
-      <w:pPr>
-        <w:pStyle w:val="ListParagraph"/>
-        <w:numPr>
-          <w:ilvl w:val="1"/>
-          <w:numId w:val="2"/>
-        </w:numPr>
-      </w:pPr>
-      <w:r>
-        <w:t>Ground devices</w:t>
-      </w:r>
-    </w:p>
-    <w:p>
-      <w:pPr>
-        <w:rPr>
-          <w:b/>
-          <w:bCs/>
-        </w:rPr>
-      </w:pPr>
-    </w:p>
-    <w:p>
-      <w:r>
-        <w:rPr>
-          <w:b/>
-          <w:bCs/>
-        </w:rPr>
-        <w:t xml:space="preserve">Interfacing CARLA with </w:t>
-      </w:r>
-      <w:proofErr w:type="gramStart"/>
-      <w:r>
-        <w:rPr>
-          <w:b/>
-          <w:bCs/>
-        </w:rPr>
-        <w:t>ns-3</w:t>
-      </w:r>
-      <w:proofErr w:type="gramEnd"/>
-      <w:r>
-        <w:t>:</w:t>
-      </w:r>
-    </w:p>
-    <w:p>
-      <w:pPr>
-        <w:pStyle w:val="ListParagraph"/>
-        <w:numPr>
-          <w:ilvl w:val="0"/>
-          <w:numId w:val="2"/>
-        </w:numPr>
-      </w:pPr>
-      <w:r>
-        <w:lastRenderedPageBreak/>
-        <w:t>CARLA Modules</w:t>
-      </w:r>
-    </w:p>
-    <w:p>
-      <w:pPr>
-        <w:pStyle w:val="ListParagraph"/>
-        <w:numPr>
-          <w:ilvl w:val="0"/>
-          <w:numId w:val="2"/>
-        </w:numPr>
-      </w:pPr>
-      <w:r>
-        <w:t>NS-3 Modules</w:t>
-      </w:r>
     </w:p>
     <w:p/>
     <w:p>
-      <w:r>
-        <w:rPr>
-          <w:b/>
-          <w:bCs/>
-        </w:rPr>
-        <w:t>Distributed Clustering Algorithm (Name TBD</w:t>
-      </w:r>
-      <w:r>
-        <w:t>):</w:t>
-      </w:r>
-    </w:p>
-    <w:p>
-      <w:pPr>
-        <w:pStyle w:val="ListParagraph"/>
-        <w:numPr>
-          <w:ilvl w:val="0"/>
-          <w:numId w:val="2"/>
-        </w:numPr>
-      </w:pPr>
-      <w:r>
-        <w:t>Algorithm design</w:t>
-      </w:r>
-    </w:p>
-    <w:p>
-      <w:pPr>
-        <w:pStyle w:val="ListParagraph"/>
-        <w:numPr>
-          <w:ilvl w:val="0"/>
-          <w:numId w:val="2"/>
-        </w:numPr>
-      </w:pPr>
-      <w:r>
-        <w:t>Algorithm analysis</w:t>
-      </w:r>
-    </w:p>
-    <w:p>
-      <w:pPr>
-        <w:pStyle w:val="ListParagraph"/>
-        <w:numPr>
-          <w:ilvl w:val="0"/>
-          <w:numId w:val="2"/>
-        </w:numPr>
-      </w:pPr>
-    </w:p>
-    <w:p/>
-    <w:p>
-      <w:pPr>
-        <w:rPr>
-          <w:b/>
-          <w:bCs/>
-        </w:rPr>
-      </w:pPr>
-      <w:r>
-        <w:rPr>
-          <w:b/>
-          <w:bCs/>
-        </w:rPr>
-        <w:t>Consensus approach</w:t>
-      </w:r>
-    </w:p>
-    <w:p/>
-    <w:p>
-      <w:pPr>
-        <w:rPr>
-          <w:b/>
-          <w:bCs/>
-        </w:rPr>
-      </w:pPr>
-      <w:r>
-        <w:rPr>
-          <w:b/>
-          <w:bCs/>
-        </w:rPr>
-        <w:t>Simulation</w:t>
-      </w:r>
-      <w:r>
-        <w:rPr>
-          <w:b/>
-          <w:bCs/>
-        </w:rPr>
-        <w:t xml:space="preserve"> </w:t>
-      </w:r>
-      <w:r>
-        <w:rPr>
-          <w:b/>
-          <w:bCs/>
-        </w:rPr>
-        <w:t>setup</w:t>
-      </w:r>
-    </w:p>
-    <w:p>
-      <w:r>
-        <w:t xml:space="preserve">In our experiment, we setup an arbitrary number of beacons on CARLA environment as cars on a highway. Interference is expected to occur due to </w:t>
-      </w:r>
-      <w:r>
-        <w:t>objects around the car environment</w:t>
-      </w:r>
-      <w:r>
-        <w:t xml:space="preserve">. </w:t>
-      </w:r>
-    </w:p>
-    <w:p/>
-    <w:p>
-      <w:r>
-        <w:t xml:space="preserve">Our goal for the experiment is to ensure that packets sent from the highway car client application arrives </w:t>
-      </w:r>
-      <w:r>
-        <w:t xml:space="preserve">to a </w:t>
-      </w:r>
-      <w:r>
-        <w:t>server</w:t>
-      </w:r>
-      <w:r>
-        <w:t xml:space="preserve"> on another car on the same highway</w:t>
-      </w:r>
-      <w:r>
-        <w:t xml:space="preserve"> at </w:t>
-      </w:r>
-      <w:r>
-        <w:t>predicted</w:t>
-      </w:r>
-      <w:r>
-        <w:t xml:space="preserve"> time T depending on application needs running at </w:t>
-      </w:r>
-      <w:r>
-        <w:t xml:space="preserve">a given </w:t>
-      </w:r>
-      <w:r>
-        <w:t>edge device</w:t>
-      </w:r>
-      <w:r>
-        <w:t>.</w:t>
-      </w:r>
-    </w:p>
-    <w:p/>
-    <w:p/>
-    <w:p>
-      <w:pPr>
-        <w:rPr>
-          <w:b/>
-          <w:bCs/>
-        </w:rPr>
-      </w:pPr>
-      <w:r>
-        <w:rPr>
-          <w:b/>
-          <w:bCs/>
-        </w:rPr>
-        <w:t>Data Analysis</w:t>
-      </w:r>
-    </w:p>
-    <w:p>
-      <w:pPr>
-        <w:rPr>
-          <w:b/>
-          <w:bCs/>
-        </w:rPr>
-      </w:pPr>
-    </w:p>
-    <w:p>
-      <w:pPr>
-        <w:rPr>
-          <w:b/>
-          <w:bCs/>
-        </w:rPr>
-      </w:pPr>
-      <w:r>
-        <w:rPr>
-          <w:b/>
-          <w:bCs/>
-        </w:rPr>
-        <w:t>Network Analysis</w:t>
-      </w:r>
-    </w:p>
-    <w:p>
-      <w:pPr>
-        <w:rPr>
-          <w:b/>
-          <w:bCs/>
-        </w:rPr>
-      </w:pPr>
-    </w:p>
-    <w:p>
-      <w:pPr>
-        <w:rPr>
-          <w:b/>
-          <w:bCs/>
-        </w:rPr>
-      </w:pPr>
-      <w:r>
-        <w:rPr>
-          <w:b/>
-          <w:bCs/>
-        </w:rPr>
-        <w:t>Prototype Evaluation</w:t>
-      </w:r>
-    </w:p>
-    <w:p>
-      <w:pPr>
-        <w:rPr>
-          <w:b/>
-          <w:bCs/>
-        </w:rPr>
-      </w:pPr>
-    </w:p>
-    <w:p>
-      <w:pPr>
-        <w:pStyle w:val="ListParagraph"/>
-        <w:numPr>
-          <w:ilvl w:val="0"/>
-          <w:numId w:val="2"/>
-        </w:numPr>
-      </w:pPr>
-      <w:r>
-        <w:t>Packet-level</w:t>
-      </w:r>
-    </w:p>
-    <w:p>
-      <w:pPr>
-        <w:pStyle w:val="ListParagraph"/>
-        <w:numPr>
-          <w:ilvl w:val="0"/>
-          <w:numId w:val="2"/>
-        </w:numPr>
-      </w:pPr>
-      <w:r>
-        <w:t>Algorithm</w:t>
-      </w:r>
-    </w:p>
-    <w:p>
-      <w:pPr>
-        <w:pStyle w:val="ListParagraph"/>
-        <w:numPr>
-          <w:ilvl w:val="0"/>
-          <w:numId w:val="2"/>
-        </w:numPr>
-      </w:pPr>
-      <w:r>
-        <w:t>Design</w:t>
-      </w:r>
-    </w:p>
-    <w:p>
-      <w:pPr>
-        <w:pStyle w:val="ListParagraph"/>
-        <w:numPr>
-          <w:ilvl w:val="0"/>
-          <w:numId w:val="2"/>
-        </w:numPr>
-      </w:pPr>
-    </w:p>
-    <w:p>
-      <w:pPr>
-        <w:rPr>
-          <w:b/>
-          <w:bCs/>
-        </w:rPr>
-      </w:pPr>
-      <w:r>
-        <w:rPr>
-          <w:b/>
-          <w:bCs/>
-        </w:rPr>
-        <w:t>Discussion</w:t>
-      </w:r>
-    </w:p>
-    <w:p/>
-    <w:p>
-      <w:pPr>
-        <w:rPr>
-          <w:b/>
-          <w:bCs/>
-        </w:rPr>
-      </w:pPr>
-      <w:r>
-        <w:rPr>
-          <w:b/>
-          <w:bCs/>
-        </w:rPr>
-        <w:t>Conclusion</w:t>
-      </w:r>
-    </w:p>
-    <w:p/>
+      <w:pPr>
+        <w:rPr>
+          <w:b/>
+          <w:bCs/>
+        </w:rPr>
+      </w:pPr>
+      <w:r>
+        <w:rPr>
+          <w:b/>
+          <w:bCs/>
+        </w:rPr>
+        <w:t>5. FUTURE WORK</w:t>
+      </w:r>
+    </w:p>
     <w:p/>
     <w:sectPr>
       <w:pgSz w:w="12240" w:h="15840"/>
@@ -822,6 +675,230 @@
 <file path=word/numbering.xml><?xml version="1.0" encoding="utf-8"?>
 <w:numbering xmlns:wpc="http://schemas.microsoft.com/office/word/2010/wordprocessingCanvas" xmlns:cx="http://schemas.microsoft.com/office/drawing/2014/chartex" xmlns:cx1="http://schemas.microsoft.com/office/drawing/2015/9/8/chartex" xmlns:cx2="http://schemas.microsoft.com/office/drawing/2015/10/21/chartex" xmlns:cx3="http://schemas.microsoft.com/office/drawing/2016/5/9/chartex" xmlns:cx4="http://schemas.microsoft.com/office/drawing/2016/5/10/chartex" xmlns:cx5="http://schemas.microsoft.com/office/drawing/2016/5/11/chartex" xmlns:cx6="http://schemas.microsoft.com/office/drawing/2016/5/12/chartex" xmlns:cx7="http://schemas.microsoft.com/office/drawing/2016/5/13/chartex" xmlns:cx8="http://schemas.microsoft.com/office/drawing/2016/5/14/chartex" xmlns:mc="http://schemas.openxmlformats.org/markup-compatibility/2006" xmlns:aink="http://schemas.microsoft.com/office/drawing/2016/ink" xmlns:am3d="http://schemas.microsoft.com/office/drawing/2017/model3d" xmlns:o="urn:schemas-microsoft-com:office:office" xmlns:r="http://schemas.openxmlformats.org/officeDocument/2006/relationships" xmlns:m="http://schemas.openxmlformats.org/officeDocument/2006/math" xmlns:v="urn:schemas-microsoft-com:vml" xmlns:wp14="http://schemas.microsoft.com/office/word/2010/wordprocessingDrawing" xmlns:wp="http://schemas.openxmlformats.org/drawingml/2006/wordprocessingDrawing" xmlns:w10="urn:schemas-microsoft-com:office:word" xmlns:w="http://schemas.openxmlformats.org/wordprocessingml/2006/main" xmlns:w14="http://schemas.microsoft.com/office/word/2010/wordml" xmlns:w15="http://schemas.microsoft.com/office/word/2012/wordml" xmlns:w16cex="http://schemas.microsoft.com/office/word/2018/wordml/cex" xmlns:w16cid="http://schemas.microsoft.com/office/word/2016/wordml/cid" xmlns:w16="http://schemas.microsoft.com/office/word/2018/wordml" xmlns:w16se="http://schemas.microsoft.com/office/word/2015/wordml/symex" xmlns:wpg="http://schemas.microsoft.com/office/word/2010/wordprocessingGroup" xmlns:wpi="http://schemas.microsoft.com/office/word/2010/wordprocessingInk" xmlns:wne="http://schemas.microsoft.com/office/word/2006/wordml" xmlns:wps="http://schemas.microsoft.com/office/word/2010/wordprocessingShape" mc:Ignorable="w14 w15 w16se w16cid w16 w16cex wp14">
   <w:abstractNum w:abstractNumId="0" w15:restartNumberingAfterBreak="0">
+    <w:nsid w:val="1A626371"/>
+    <w:multiLevelType w:val="hybridMultilevel"/>
+    <w:tmpl w:val="40B6D51E"/>
+    <w:lvl w:ilvl="0" w:tplc="EF04EE8E">
+      <w:numFmt w:val="bullet"/>
+      <w:lvlText w:val="-"/>
+      <w:lvlJc w:val="left"/>
+      <w:pPr>
+        <w:ind w:left="720" w:hanging="360"/>
+      </w:pPr>
+      <w:rPr>
+        <w:rFonts w:ascii="Calibri" w:eastAsiaTheme="minorHAnsi" w:hAnsi="Calibri" w:cs="Calibri" w:hint="default"/>
+      </w:rPr>
+    </w:lvl>
+    <w:lvl w:ilvl="1" w:tplc="04090003" w:tentative="1">
+      <w:start w:val="1"/>
+      <w:numFmt w:val="bullet"/>
+      <w:lvlText w:val="o"/>
+      <w:lvlJc w:val="left"/>
+      <w:pPr>
+        <w:ind w:left="1440" w:hanging="360"/>
+      </w:pPr>
+      <w:rPr>
+        <w:rFonts w:ascii="Courier New" w:hAnsi="Courier New" w:hint="default"/>
+      </w:rPr>
+    </w:lvl>
+    <w:lvl w:ilvl="2" w:tplc="04090005" w:tentative="1">
+      <w:start w:val="1"/>
+      <w:numFmt w:val="bullet"/>
+      <w:lvlText w:val=""/>
+      <w:lvlJc w:val="left"/>
+      <w:pPr>
+        <w:ind w:left="2160" w:hanging="360"/>
+      </w:pPr>
+      <w:rPr>
+        <w:rFonts w:ascii="Wingdings" w:hAnsi="Wingdings" w:hint="default"/>
+      </w:rPr>
+    </w:lvl>
+    <w:lvl w:ilvl="3" w:tplc="04090001" w:tentative="1">
+      <w:start w:val="1"/>
+      <w:numFmt w:val="bullet"/>
+      <w:lvlText w:val=""/>
+      <w:lvlJc w:val="left"/>
+      <w:pPr>
+        <w:ind w:left="2880" w:hanging="360"/>
+      </w:pPr>
+      <w:rPr>
+        <w:rFonts w:ascii="Symbol" w:hAnsi="Symbol" w:hint="default"/>
+      </w:rPr>
+    </w:lvl>
+    <w:lvl w:ilvl="4" w:tplc="04090003" w:tentative="1">
+      <w:start w:val="1"/>
+      <w:numFmt w:val="bullet"/>
+      <w:lvlText w:val="o"/>
+      <w:lvlJc w:val="left"/>
+      <w:pPr>
+        <w:ind w:left="3600" w:hanging="360"/>
+      </w:pPr>
+      <w:rPr>
+        <w:rFonts w:ascii="Courier New" w:hAnsi="Courier New" w:hint="default"/>
+      </w:rPr>
+    </w:lvl>
+    <w:lvl w:ilvl="5" w:tplc="04090005" w:tentative="1">
+      <w:start w:val="1"/>
+      <w:numFmt w:val="bullet"/>
+      <w:lvlText w:val=""/>
+      <w:lvlJc w:val="left"/>
+      <w:pPr>
+        <w:ind w:left="4320" w:hanging="360"/>
+      </w:pPr>
+      <w:rPr>
+        <w:rFonts w:ascii="Wingdings" w:hAnsi="Wingdings" w:hint="default"/>
+      </w:rPr>
+    </w:lvl>
+    <w:lvl w:ilvl="6" w:tplc="04090001" w:tentative="1">
+      <w:start w:val="1"/>
+      <w:numFmt w:val="bullet"/>
+      <w:lvlText w:val=""/>
+      <w:lvlJc w:val="left"/>
+      <w:pPr>
+        <w:ind w:left="5040" w:hanging="360"/>
+      </w:pPr>
+      <w:rPr>
+        <w:rFonts w:ascii="Symbol" w:hAnsi="Symbol" w:hint="default"/>
+      </w:rPr>
+    </w:lvl>
+    <w:lvl w:ilvl="7" w:tplc="04090003" w:tentative="1">
+      <w:start w:val="1"/>
+      <w:numFmt w:val="bullet"/>
+      <w:lvlText w:val="o"/>
+      <w:lvlJc w:val="left"/>
+      <w:pPr>
+        <w:ind w:left="5760" w:hanging="360"/>
+      </w:pPr>
+      <w:rPr>
+        <w:rFonts w:ascii="Courier New" w:hAnsi="Courier New" w:hint="default"/>
+      </w:rPr>
+    </w:lvl>
+    <w:lvl w:ilvl="8" w:tplc="04090005" w:tentative="1">
+      <w:start w:val="1"/>
+      <w:numFmt w:val="bullet"/>
+      <w:lvlText w:val=""/>
+      <w:lvlJc w:val="left"/>
+      <w:pPr>
+        <w:ind w:left="6480" w:hanging="360"/>
+      </w:pPr>
+      <w:rPr>
+        <w:rFonts w:ascii="Wingdings" w:hAnsi="Wingdings" w:hint="default"/>
+      </w:rPr>
+    </w:lvl>
+  </w:abstractNum>
+  <w:abstractNum w:abstractNumId="1" w15:restartNumberingAfterBreak="0">
+    <w:nsid w:val="20D3093E"/>
+    <w:multiLevelType w:val="hybridMultilevel"/>
+    <w:tmpl w:val="6EE853C2"/>
+    <w:lvl w:ilvl="0" w:tplc="EF04EE8E">
+      <w:numFmt w:val="bullet"/>
+      <w:lvlText w:val="-"/>
+      <w:lvlJc w:val="left"/>
+      <w:pPr>
+        <w:ind w:left="720" w:hanging="360"/>
+      </w:pPr>
+      <w:rPr>
+        <w:rFonts w:ascii="Calibri" w:eastAsiaTheme="minorHAnsi" w:hAnsi="Calibri" w:cs="Calibri" w:hint="default"/>
+      </w:rPr>
+    </w:lvl>
+    <w:lvl w:ilvl="1" w:tplc="04090003" w:tentative="1">
+      <w:start w:val="1"/>
+      <w:numFmt w:val="bullet"/>
+      <w:lvlText w:val="o"/>
+      <w:lvlJc w:val="left"/>
+      <w:pPr>
+        <w:ind w:left="1440" w:hanging="360"/>
+      </w:pPr>
+      <w:rPr>
+        <w:rFonts w:ascii="Courier New" w:hAnsi="Courier New" w:hint="default"/>
+      </w:rPr>
+    </w:lvl>
+    <w:lvl w:ilvl="2" w:tplc="04090005" w:tentative="1">
+      <w:start w:val="1"/>
+      <w:numFmt w:val="bullet"/>
+      <w:lvlText w:val=""/>
+      <w:lvlJc w:val="left"/>
+      <w:pPr>
+        <w:ind w:left="2160" w:hanging="360"/>
+      </w:pPr>
+      <w:rPr>
+        <w:rFonts w:ascii="Wingdings" w:hAnsi="Wingdings" w:hint="default"/>
+      </w:rPr>
+    </w:lvl>
+    <w:lvl w:ilvl="3" w:tplc="04090001" w:tentative="1">
+      <w:start w:val="1"/>
+      <w:numFmt w:val="bullet"/>
+      <w:lvlText w:val=""/>
+      <w:lvlJc w:val="left"/>
+      <w:pPr>
+        <w:ind w:left="2880" w:hanging="360"/>
+      </w:pPr>
+      <w:rPr>
+        <w:rFonts w:ascii="Symbol" w:hAnsi="Symbol" w:hint="default"/>
+      </w:rPr>
+    </w:lvl>
+    <w:lvl w:ilvl="4" w:tplc="04090003" w:tentative="1">
+      <w:start w:val="1"/>
+      <w:numFmt w:val="bullet"/>
+      <w:lvlText w:val="o"/>
+      <w:lvlJc w:val="left"/>
+      <w:pPr>
+        <w:ind w:left="3600" w:hanging="360"/>
+      </w:pPr>
+      <w:rPr>
+        <w:rFonts w:ascii="Courier New" w:hAnsi="Courier New" w:hint="default"/>
+      </w:rPr>
+    </w:lvl>
+    <w:lvl w:ilvl="5" w:tplc="04090005" w:tentative="1">
+      <w:start w:val="1"/>
+      <w:numFmt w:val="bullet"/>
+      <w:lvlText w:val=""/>
+      <w:lvlJc w:val="left"/>
+      <w:pPr>
+        <w:ind w:left="4320" w:hanging="360"/>
+      </w:pPr>
+      <w:rPr>
+        <w:rFonts w:ascii="Wingdings" w:hAnsi="Wingdings" w:hint="default"/>
+      </w:rPr>
+    </w:lvl>
+    <w:lvl w:ilvl="6" w:tplc="04090001" w:tentative="1">
+      <w:start w:val="1"/>
+      <w:numFmt w:val="bullet"/>
+      <w:lvlText w:val=""/>
+      <w:lvlJc w:val="left"/>
+      <w:pPr>
+        <w:ind w:left="5040" w:hanging="360"/>
+      </w:pPr>
+      <w:rPr>
+        <w:rFonts w:ascii="Symbol" w:hAnsi="Symbol" w:hint="default"/>
+      </w:rPr>
+    </w:lvl>
+    <w:lvl w:ilvl="7" w:tplc="04090003" w:tentative="1">
+      <w:start w:val="1"/>
+      <w:numFmt w:val="bullet"/>
+      <w:lvlText w:val="o"/>
+      <w:lvlJc w:val="left"/>
+      <w:pPr>
+        <w:ind w:left="5760" w:hanging="360"/>
+      </w:pPr>
+      <w:rPr>
+        <w:rFonts w:ascii="Courier New" w:hAnsi="Courier New" w:hint="default"/>
+      </w:rPr>
+    </w:lvl>
+    <w:lvl w:ilvl="8" w:tplc="04090005" w:tentative="1">
+      <w:start w:val="1"/>
+      <w:numFmt w:val="bullet"/>
+      <w:lvlText w:val=""/>
+      <w:lvlJc w:val="left"/>
+      <w:pPr>
+        <w:ind w:left="6480" w:hanging="360"/>
+      </w:pPr>
+      <w:rPr>
+        <w:rFonts w:ascii="Wingdings" w:hAnsi="Wingdings" w:hint="default"/>
+      </w:rPr>
+    </w:lvl>
+  </w:abstractNum>
+  <w:abstractNum w:abstractNumId="2" w15:restartNumberingAfterBreak="0">
     <w:nsid w:val="48BC0E1E"/>
     <w:multiLevelType w:val="hybridMultilevel"/>
     <w:tmpl w:val="CB261DDA"/>
@@ -848,7 +925,7 @@
         <w:rFonts w:ascii="Courier New" w:hAnsi="Courier New" w:cs="Courier New" w:hint="default"/>
       </w:rPr>
     </w:lvl>
-    <w:lvl w:ilvl="2" w:tplc="04090005" w:tentative="1">
+    <w:lvl w:ilvl="2" w:tplc="04090005">
       <w:start w:val="1"/>
       <w:numFmt w:val="bullet"/>
       <w:lvlText w:val=""/>
@@ -933,7 +1010,7 @@
       </w:rPr>
     </w:lvl>
   </w:abstractNum>
-  <w:abstractNum w:abstractNumId="1" w15:restartNumberingAfterBreak="0">
+  <w:abstractNum w:abstractNumId="3" w15:restartNumberingAfterBreak="0">
     <w:nsid w:val="7D8C37FB"/>
     <w:multiLevelType w:val="hybridMultilevel"/>
     <w:tmpl w:val="8AA2CF88"/>
@@ -1020,10 +1097,16 @@
     </w:lvl>
   </w:abstractNum>
   <w:num w:numId="1">
-    <w:abstractNumId w:val="1"/>
+    <w:abstractNumId w:val="3"/>
   </w:num>
   <w:num w:numId="2">
+    <w:abstractNumId w:val="2"/>
+  </w:num>
+  <w:num w:numId="3">
     <w:abstractNumId w:val="0"/>
+  </w:num>
+  <w:num w:numId="4">
+    <w:abstractNumId w:val="1"/>
   </w:num>
 </w:numbering>
 </file>
@@ -1475,6 +1558,22 @@
       <w:contextualSpacing/>
     </w:pPr>
   </w:style>
+  <w:style w:type="table" w:styleId="TableGrid">
+    <w:name w:val="Table Grid"/>
+    <w:basedOn w:val="TableNormal"/>
+    <w:uiPriority w:val="39"/>
+    <w:rsid w:val="00396807"/>
+    <w:tblPr>
+      <w:tblBorders>
+        <w:top w:val="single" w:sz="4" w:space="0" w:color="auto"/>
+        <w:left w:val="single" w:sz="4" w:space="0" w:color="auto"/>
+        <w:bottom w:val="single" w:sz="4" w:space="0" w:color="auto"/>
+        <w:right w:val="single" w:sz="4" w:space="0" w:color="auto"/>
+        <w:insideH w:val="single" w:sz="4" w:space="0" w:color="auto"/>
+        <w:insideV w:val="single" w:sz="4" w:space="0" w:color="auto"/>
+      </w:tblBorders>
+    </w:tblPr>
+  </w:style>
 </w:styles>
 </file>
 

</xml_diff>